<commit_message>
Updated resume and added clicky game
</commit_message>
<xml_diff>
--- a/JordanMcCollam_Resume.docx
+++ b/JordanMcCollam_Resume.docx
@@ -528,7 +528,7 @@
           <w:b w:val="1"/>
           <w:rtl w:val="0"/>
         </w:rPr>
-        <w:t xml:space="preserve">Ready Up</w:t>
+        <w:t xml:space="preserve">The Bug Tracker</w:t>
       </w:r>
       <w:r>
         <w:rPr>
@@ -549,11 +549,138 @@
       <w:pPr>
         <w:spacing w:line="240" w:lineRule="auto"/>
         <w:jc w:val="both"/>
+        <w:rPr/>
+      </w:pPr>
+      <w:hyperlink r:id="rId9">
+        <w:r>
+          <w:rPr>
+            <w:color w:val="1155cc"/>
+            <w:u w:val="single"/>
+            <w:rtl w:val="0"/>
+          </w:rPr>
+          <w:t xml:space="preserve">https://github.com/jordanmccollam/bugtracker</w:t>
+        </w:r>
+      </w:hyperlink>
+      <w:r>
+        <w:rPr>
+          <w:rtl w:val="0"/>
+        </w:rPr>
+        <w:t xml:space="preserve"> </w:t>
+      </w:r>
+      <w:r>
+        <w:rPr>
+          <w:b w:val="1"/>
+          <w:rtl w:val="0"/>
+        </w:rPr>
+        <w:t xml:space="preserve">| </w:t>
+      </w:r>
+      <w:hyperlink r:id="rId10">
+        <w:r>
+          <w:rPr>
+            <w:color w:val="1155cc"/>
+            <w:u w:val="single"/>
+            <w:rtl w:val="0"/>
+          </w:rPr>
+          <w:t xml:space="preserve">http://thebugtracker.herokuapp.com/</w:t>
+        </w:r>
+      </w:hyperlink>
+      <w:r>
+        <w:rPr>
+          <w:rtl w:val="0"/>
+        </w:rPr>
+      </w:r>
+    </w:p>
+    <w:p>
+      <w:pPr>
+        <w:numPr>
+          <w:ilvl w:val="0"/>
+          <w:numId w:val="2"/>
+        </w:numPr>
+        <w:spacing w:line="240" w:lineRule="auto"/>
+        <w:ind w:left="720" w:hanging="360"/>
+        <w:rPr>
+          <w:b w:val="1"/>
+        </w:rPr>
+      </w:pPr>
+      <w:r>
+        <w:rPr>
+          <w:rtl w:val="0"/>
+        </w:rPr>
+        <w:t xml:space="preserve">Developer Project Management tool. Create and manage projects, issues, comments, users, and collaborators.</w:t>
+      </w:r>
+    </w:p>
+    <w:p>
+      <w:pPr>
+        <w:numPr>
+          <w:ilvl w:val="0"/>
+          <w:numId w:val="2"/>
+        </w:numPr>
+        <w:spacing w:line="240" w:lineRule="auto"/>
+        <w:ind w:left="720" w:hanging="360"/>
+      </w:pPr>
+      <w:r>
+        <w:rPr>
+          <w:rtl w:val="0"/>
+        </w:rPr>
+        <w:t xml:space="preserve">MongoDB, Mongoose, Passport, Socket.io, Javascript, MVC, Node, Express</w:t>
+      </w:r>
+      <w:r>
+        <w:rPr>
+          <w:rtl w:val="0"/>
+        </w:rPr>
+      </w:r>
+    </w:p>
+    <w:p>
+      <w:pPr>
+        <w:spacing w:line="240" w:lineRule="auto"/>
+        <w:jc w:val="both"/>
+        <w:rPr>
+          <w:b w:val="1"/>
+        </w:rPr>
+      </w:pPr>
+      <w:r>
+        <w:rPr>
+          <w:rtl w:val="0"/>
+        </w:rPr>
+      </w:r>
+    </w:p>
+    <w:p>
+      <w:pPr>
+        <w:spacing w:line="240" w:lineRule="auto"/>
+        <w:jc w:val="both"/>
+        <w:rPr/>
+      </w:pPr>
+      <w:r>
+        <w:rPr>
+          <w:b w:val="1"/>
+          <w:rtl w:val="0"/>
+        </w:rPr>
+        <w:t xml:space="preserve">Ready Up</w:t>
+      </w:r>
+      <w:r>
+        <w:rPr>
+          <w:b w:val="1"/>
+          <w:sz w:val="20"/>
+          <w:szCs w:val="20"/>
+          <w:rtl w:val="0"/>
+        </w:rPr>
+        <w:t xml:space="preserve"> -</w:t>
+      </w:r>
+      <w:r>
+        <w:rPr>
+          <w:rtl w:val="0"/>
+        </w:rPr>
+      </w:r>
+    </w:p>
+    <w:p>
+      <w:pPr>
+        <w:spacing w:line="240" w:lineRule="auto"/>
+        <w:jc w:val="both"/>
         <w:rPr>
           <w:color w:val="0000ff"/>
         </w:rPr>
       </w:pPr>
-      <w:hyperlink r:id="rId9">
+      <w:hyperlink r:id="rId11">
         <w:r>
           <w:rPr>
             <w:color w:val="1155cc"/>
@@ -584,7 +711,7 @@
         </w:rPr>
         <w:t xml:space="preserve"> </w:t>
       </w:r>
-      <w:hyperlink r:id="rId10">
+      <w:hyperlink r:id="rId12">
         <w:r>
           <w:rPr>
             <w:color w:val="1155cc"/>
@@ -632,7 +759,7 @@
         <w:rPr>
           <w:rtl w:val="0"/>
         </w:rPr>
-        <w:t xml:space="preserve">JavaScript, Node.js, Express.js, Passport.js, Socket.io, MySQL</w:t>
+        <w:t xml:space="preserve">JavaScript, Node, Express, Passport, Socket.io, MySQL, MVC</w:t>
       </w:r>
     </w:p>
     <w:p>
@@ -681,7 +808,7 @@
         <w:jc w:val="both"/>
         <w:rPr/>
       </w:pPr>
-      <w:hyperlink r:id="rId11">
+      <w:hyperlink r:id="rId13">
         <w:r>
           <w:rPr>
             <w:color w:val="1155cc"/>
@@ -712,7 +839,7 @@
         </w:rPr>
         <w:t xml:space="preserve">| </w:t>
       </w:r>
-      <w:hyperlink r:id="rId12">
+      <w:hyperlink r:id="rId14">
         <w:r>
           <w:rPr>
             <w:color w:val="1155cc"/>
@@ -760,7 +887,7 @@
         <w:rPr>
           <w:rtl w:val="0"/>
         </w:rPr>
-        <w:t xml:space="preserve">JavaScript, MongoDB, Express.js, Mongoose</w:t>
+        <w:t xml:space="preserve">JavaScript, MongoDB, Express, Mongoose</w:t>
       </w:r>
     </w:p>
     <w:p>
@@ -811,7 +938,7 @@
           <w:u w:val="single"/>
         </w:rPr>
       </w:pPr>
-      <w:hyperlink r:id="rId13">
+      <w:hyperlink r:id="rId15">
         <w:r>
           <w:rPr>
             <w:color w:val="1155cc"/>
@@ -842,7 +969,7 @@
         </w:rPr>
         <w:t xml:space="preserve"> </w:t>
       </w:r>
-      <w:hyperlink r:id="rId14">
+      <w:hyperlink r:id="rId16">
         <w:r>
           <w:rPr>
             <w:color w:val="1155cc"/>
@@ -923,7 +1050,7 @@
           <w:b w:val="1"/>
           <w:rtl w:val="0"/>
         </w:rPr>
-        <w:t xml:space="preserve">Laser Defender</w:t>
+        <w:t xml:space="preserve">Clicky Game</w:t>
       </w:r>
       <w:r>
         <w:rPr>
@@ -951,7 +1078,147 @@
           <w:u w:val="single"/>
         </w:rPr>
       </w:pPr>
-      <w:hyperlink r:id="rId15">
+      <w:hyperlink r:id="rId17">
+        <w:r>
+          <w:rPr>
+            <w:color w:val="1155cc"/>
+            <w:sz w:val="21"/>
+            <w:szCs w:val="21"/>
+            <w:u w:val="single"/>
+            <w:rtl w:val="0"/>
+          </w:rPr>
+          <w:t xml:space="preserve">https://github.com/jordanmccollam/clickygame</w:t>
+        </w:r>
+      </w:hyperlink>
+      <w:r>
+        <w:rPr>
+          <w:sz w:val="21"/>
+          <w:szCs w:val="21"/>
+          <w:rtl w:val="0"/>
+        </w:rPr>
+        <w:t xml:space="preserve"> </w:t>
+      </w:r>
+      <w:r>
+        <w:rPr>
+          <w:b w:val="1"/>
+          <w:sz w:val="21"/>
+          <w:szCs w:val="21"/>
+          <w:rtl w:val="0"/>
+        </w:rPr>
+        <w:t xml:space="preserve">| </w:t>
+      </w:r>
+      <w:hyperlink r:id="rId18">
+        <w:r>
+          <w:rPr>
+            <w:color w:val="1155cc"/>
+            <w:sz w:val="21"/>
+            <w:szCs w:val="21"/>
+            <w:u w:val="single"/>
+            <w:rtl w:val="0"/>
+          </w:rPr>
+          <w:t xml:space="preserve">https://clickfamilyguy.herokuapp.com/</w:t>
+        </w:r>
+      </w:hyperlink>
+      <w:r>
+        <w:rPr>
+          <w:rtl w:val="0"/>
+        </w:rPr>
+      </w:r>
+    </w:p>
+    <w:p>
+      <w:pPr>
+        <w:numPr>
+          <w:ilvl w:val="0"/>
+          <w:numId w:val="2"/>
+        </w:numPr>
+        <w:spacing w:line="240" w:lineRule="auto"/>
+        <w:ind w:left="720" w:hanging="360"/>
+        <w:rPr>
+          <w:b w:val="1"/>
+        </w:rPr>
+      </w:pPr>
+      <w:r>
+        <w:rPr>
+          <w:rtl w:val="0"/>
+        </w:rPr>
+        <w:t xml:space="preserve">Fun memory game themed around the Family Guy TV series.</w:t>
+      </w:r>
+      <w:r>
+        <w:rPr>
+          <w:rtl w:val="0"/>
+        </w:rPr>
+      </w:r>
+    </w:p>
+    <w:p>
+      <w:pPr>
+        <w:numPr>
+          <w:ilvl w:val="0"/>
+          <w:numId w:val="2"/>
+        </w:numPr>
+        <w:spacing w:line="240" w:lineRule="auto"/>
+        <w:ind w:left="720" w:hanging="360"/>
+        <w:rPr>
+          <w:b w:val="1"/>
+        </w:rPr>
+      </w:pPr>
+      <w:r>
+        <w:rPr>
+          <w:rtl w:val="0"/>
+        </w:rPr>
+        <w:t xml:space="preserve">React, Javascript, Bootstrap</w:t>
+      </w:r>
+    </w:p>
+    <w:p>
+      <w:pPr>
+        <w:spacing w:line="240" w:lineRule="auto"/>
+        <w:rPr/>
+      </w:pPr>
+      <w:r>
+        <w:rPr>
+          <w:rtl w:val="0"/>
+        </w:rPr>
+      </w:r>
+    </w:p>
+    <w:p>
+      <w:pPr>
+        <w:spacing w:line="240" w:lineRule="auto"/>
+        <w:jc w:val="both"/>
+        <w:rPr/>
+      </w:pPr>
+      <w:r>
+        <w:rPr>
+          <w:b w:val="1"/>
+          <w:rtl w:val="0"/>
+        </w:rPr>
+        <w:t xml:space="preserve">Laser Defender</w:t>
+      </w:r>
+      <w:r>
+        <w:rPr>
+          <w:b w:val="1"/>
+          <w:sz w:val="20"/>
+          <w:szCs w:val="20"/>
+          <w:rtl w:val="0"/>
+        </w:rPr>
+        <w:t xml:space="preserve"> -</w:t>
+      </w:r>
+      <w:r>
+        <w:rPr>
+          <w:rtl w:val="0"/>
+        </w:rPr>
+      </w:r>
+    </w:p>
+    <w:p>
+      <w:pPr>
+        <w:spacing w:line="240" w:lineRule="auto"/>
+        <w:jc w:val="both"/>
+        <w:rPr>
+          <w:color w:val="0000ff"/>
+          <w:sz w:val="21"/>
+          <w:szCs w:val="21"/>
+          <w:u w:val="single"/>
+        </w:rPr>
+      </w:pPr>
+      <w:hyperlink r:id="rId19">
         <w:r>
           <w:rPr>
             <w:color w:val="1155cc"/>
@@ -980,7 +1247,7 @@
         </w:rPr>
         <w:t xml:space="preserve">| </w:t>
       </w:r>
-      <w:hyperlink r:id="rId16">
+      <w:hyperlink r:id="rId20">
         <w:r>
           <w:rPr>
             <w:color w:val="1155cc"/>
@@ -1039,140 +1306,6 @@
           <w:rtl w:val="0"/>
         </w:rPr>
         <w:t xml:space="preserve">C#, Unity</w:t>
-      </w:r>
-    </w:p>
-    <w:p>
-      <w:pPr>
-        <w:spacing w:line="240" w:lineRule="auto"/>
-        <w:jc w:val="both"/>
-        <w:rPr>
-          <w:b w:val="1"/>
-        </w:rPr>
-      </w:pPr>
-      <w:r>
-        <w:rPr>
-          <w:rtl w:val="0"/>
-        </w:rPr>
-      </w:r>
-    </w:p>
-    <w:p>
-      <w:pPr>
-        <w:spacing w:line="240" w:lineRule="auto"/>
-        <w:jc w:val="both"/>
-        <w:rPr/>
-      </w:pPr>
-      <w:r>
-        <w:rPr>
-          <w:b w:val="1"/>
-          <w:rtl w:val="0"/>
-        </w:rPr>
-        <w:t xml:space="preserve">Train Scheduler</w:t>
-      </w:r>
-      <w:r>
-        <w:rPr>
-          <w:b w:val="1"/>
-          <w:sz w:val="20"/>
-          <w:szCs w:val="20"/>
-          <w:rtl w:val="0"/>
-        </w:rPr>
-        <w:t xml:space="preserve"> -</w:t>
-      </w:r>
-      <w:r>
-        <w:rPr>
-          <w:rtl w:val="0"/>
-        </w:rPr>
-      </w:r>
-    </w:p>
-    <w:p>
-      <w:pPr>
-        <w:spacing w:line="240" w:lineRule="auto"/>
-        <w:jc w:val="both"/>
-        <w:rPr/>
-      </w:pPr>
-      <w:hyperlink r:id="rId17">
-        <w:r>
-          <w:rPr>
-            <w:color w:val="1155cc"/>
-            <w:u w:val="single"/>
-            <w:rtl w:val="0"/>
-          </w:rPr>
-          <w:t xml:space="preserve">https://github.com/jordanmccollam/trains</w:t>
-        </w:r>
-      </w:hyperlink>
-      <w:r>
-        <w:rPr>
-          <w:rtl w:val="0"/>
-        </w:rPr>
-        <w:t xml:space="preserve"> </w:t>
-      </w:r>
-      <w:r>
-        <w:rPr>
-          <w:b w:val="1"/>
-          <w:rtl w:val="0"/>
-        </w:rPr>
-        <w:t xml:space="preserve">| </w:t>
-      </w:r>
-      <w:hyperlink r:id="rId18">
-        <w:r>
-          <w:rPr>
-            <w:color w:val="1155cc"/>
-            <w:u w:val="single"/>
-            <w:rtl w:val="0"/>
-          </w:rPr>
-          <w:t xml:space="preserve">https://jordanmccollam.github.io/trains</w:t>
-        </w:r>
-      </w:hyperlink>
-      <w:r>
-        <w:rPr>
-          <w:rtl w:val="0"/>
-        </w:rPr>
-      </w:r>
-    </w:p>
-    <w:p>
-      <w:pPr>
-        <w:numPr>
-          <w:ilvl w:val="0"/>
-          <w:numId w:val="2"/>
-        </w:numPr>
-        <w:spacing w:line="240" w:lineRule="auto"/>
-        <w:ind w:left="720" w:hanging="360"/>
-        <w:rPr>
-          <w:b w:val="1"/>
-        </w:rPr>
-      </w:pPr>
-      <w:r>
-        <w:rPr>
-          <w:rtl w:val="0"/>
-        </w:rPr>
-        <w:t xml:space="preserve">Web application that takes in user given information about a train and determines a schedule for when the train will arrive next, how many minutes away the train is, and more.</w:t>
-      </w:r>
-    </w:p>
-    <w:p>
-      <w:pPr>
-        <w:numPr>
-          <w:ilvl w:val="0"/>
-          <w:numId w:val="2"/>
-        </w:numPr>
-        <w:spacing w:line="240" w:lineRule="auto"/>
-        <w:ind w:left="720" w:hanging="360"/>
-        <w:rPr/>
-      </w:pPr>
-      <w:r>
-        <w:rPr>
-          <w:rtl w:val="0"/>
-        </w:rPr>
-        <w:t xml:space="preserve">JavaScript, Firebase, Moments.js</w:t>
-      </w:r>
-    </w:p>
-    <w:p>
-      <w:pPr>
-        <w:spacing w:line="240" w:lineRule="auto"/>
-        <w:rPr/>
-      </w:pPr>
-      <w:r>
-        <w:rPr>
-          <w:rtl w:val="0"/>
-        </w:rPr>
       </w:r>
     </w:p>
     <w:p>

</xml_diff>

<commit_message>
Added relocating to resume
</commit_message>
<xml_diff>
--- a/JordanMcCollam_Resume.docx
+++ b/JordanMcCollam_Resume.docx
@@ -31,6 +31,30 @@
         <w:spacing w:line="240" w:lineRule="auto"/>
         <w:jc w:val="center"/>
         <w:rPr>
+          <w:rFonts w:ascii="Tahoma" w:cs="Tahoma" w:eastAsia="Tahoma" w:hAnsi="Tahoma"/>
+          <w:b w:val="1"/>
+          <w:smallCaps w:val="1"/>
+          <w:sz w:val="28"/>
+          <w:szCs w:val="28"/>
+        </w:rPr>
+      </w:pPr>
+      <w:r>
+        <w:rPr>
+          <w:rFonts w:ascii="Tahoma" w:cs="Tahoma" w:eastAsia="Tahoma" w:hAnsi="Tahoma"/>
+          <w:b w:val="1"/>
+          <w:smallCaps w:val="1"/>
+          <w:sz w:val="28"/>
+          <w:szCs w:val="28"/>
+          <w:rtl w:val="0"/>
+        </w:rPr>
+        <w:t xml:space="preserve">Full Stack Developer</w:t>
+      </w:r>
+    </w:p>
+    <w:p>
+      <w:pPr>
+        <w:spacing w:line="240" w:lineRule="auto"/>
+        <w:jc w:val="center"/>
+        <w:rPr>
           <w:rFonts w:ascii="Times New Roman" w:cs="Times New Roman" w:eastAsia="Times New Roman" w:hAnsi="Times New Roman"/>
           <w:sz w:val="24"/>
           <w:szCs w:val="24"/>
@@ -41,7 +65,7 @@
           <w:rFonts w:ascii="Tahoma" w:cs="Tahoma" w:eastAsia="Tahoma" w:hAnsi="Tahoma"/>
           <w:rtl w:val="0"/>
         </w:rPr>
-        <w:t xml:space="preserve">Goodlettsville, TN, 37072</w:t>
+        <w:t xml:space="preserve">Relocating to Atlanta, Georgia</w:t>
       </w:r>
       <w:r>
         <w:rPr>

</xml_diff>